<commit_message>
mulai section home deals
</commit_message>
<xml_diff>
--- a/walmart828.docx
+++ b/walmart828.docx
@@ -8,10 +8,10 @@
           <w:noProof/>
         </w:rPr>
         <w:drawing>
-          <wp:inline distT="0" distB="0" distL="0" distR="0" wp14:anchorId="0DB9AA8A" wp14:editId="01483305">
+          <wp:inline distT="0" distB="0" distL="0" distR="0" wp14:anchorId="1AB35036" wp14:editId="58881D67">
             <wp:extent cx="5943600" cy="3341370"/>
             <wp:effectExtent l="0" t="0" r="0" b="0"/>
-            <wp:docPr id="1" name="Picture 1"/>
+            <wp:docPr id="3" name="Picture 3"/>
             <wp:cNvGraphicFramePr>
               <a:graphicFrameLocks xmlns:a="http://schemas.openxmlformats.org/drawingml/2006/main" noChangeAspect="1"/>
             </wp:cNvGraphicFramePr>
@@ -45,16 +45,17 @@
       </w:r>
     </w:p>
     <w:p/>
+    <w:p/>
     <w:p>
       <w:r>
         <w:rPr>
           <w:noProof/>
         </w:rPr>
         <w:drawing>
-          <wp:inline distT="0" distB="0" distL="0" distR="0" wp14:anchorId="33B778F0" wp14:editId="5FCB58C4">
+          <wp:inline distT="0" distB="0" distL="0" distR="0" wp14:anchorId="1DD3A9DB" wp14:editId="5D047798">
             <wp:extent cx="5943600" cy="3341370"/>
             <wp:effectExtent l="0" t="0" r="0" b="0"/>
-            <wp:docPr id="2" name="Picture 2"/>
+            <wp:docPr id="1" name="Picture 1"/>
             <wp:cNvGraphicFramePr>
               <a:graphicFrameLocks xmlns:a="http://schemas.openxmlformats.org/drawingml/2006/main" noChangeAspect="1"/>
             </wp:cNvGraphicFramePr>
@@ -88,6 +89,52 @@
       </w:r>
       <w:bookmarkStart w:id="0" w:name="_GoBack"/>
       <w:bookmarkEnd w:id="0"/>
+    </w:p>
+    <w:p/>
+    <w:p/>
+    <w:p/>
+    <w:p>
+      <w:r>
+        <w:rPr>
+          <w:noProof/>
+        </w:rPr>
+        <w:lastRenderedPageBreak/>
+        <w:drawing>
+          <wp:inline distT="0" distB="0" distL="0" distR="0" wp14:anchorId="33B778F0" wp14:editId="5FCB58C4">
+            <wp:extent cx="5943600" cy="3341370"/>
+            <wp:effectExtent l="0" t="0" r="0" b="0"/>
+            <wp:docPr id="2" name="Picture 2"/>
+            <wp:cNvGraphicFramePr>
+              <a:graphicFrameLocks xmlns:a="http://schemas.openxmlformats.org/drawingml/2006/main" noChangeAspect="1"/>
+            </wp:cNvGraphicFramePr>
+            <a:graphic xmlns:a="http://schemas.openxmlformats.org/drawingml/2006/main">
+              <a:graphicData uri="http://schemas.openxmlformats.org/drawingml/2006/picture">
+                <pic:pic xmlns:pic="http://schemas.openxmlformats.org/drawingml/2006/picture">
+                  <pic:nvPicPr>
+                    <pic:cNvPr id="1" name=""/>
+                    <pic:cNvPicPr/>
+                  </pic:nvPicPr>
+                  <pic:blipFill>
+                    <a:blip r:embed="rId6"/>
+                    <a:stretch>
+                      <a:fillRect/>
+                    </a:stretch>
+                  </pic:blipFill>
+                  <pic:spPr>
+                    <a:xfrm>
+                      <a:off x="0" y="0"/>
+                      <a:ext cx="5943600" cy="3341370"/>
+                    </a:xfrm>
+                    <a:prstGeom prst="rect">
+                      <a:avLst/>
+                    </a:prstGeom>
+                  </pic:spPr>
+                </pic:pic>
+              </a:graphicData>
+            </a:graphic>
+          </wp:inline>
+        </w:drawing>
+      </w:r>
     </w:p>
     <w:sectPr>
       <w:pgSz w:w="12240" w:h="15840"/>

</xml_diff>

<commit_message>
pengerjaan home featured videos 1
</commit_message>
<xml_diff>
--- a/walmart828.docx
+++ b/walmart828.docx
@@ -2,16 +2,17 @@
 <file path=word/document.xml><?xml version="1.0" encoding="utf-8"?>
 <w:document xmlns:wpc="http://schemas.microsoft.com/office/word/2010/wordprocessingCanvas" xmlns:cx="http://schemas.microsoft.com/office/drawing/2014/chartex" xmlns:mc="http://schemas.openxmlformats.org/markup-compatibility/2006" xmlns:o="urn:schemas-microsoft-com:office:office" xmlns:r="http://schemas.openxmlformats.org/officeDocument/2006/relationships" xmlns:m="http://schemas.openxmlformats.org/officeDocument/2006/math" xmlns:v="urn:schemas-microsoft-com:vml" xmlns:wp14="http://schemas.microsoft.com/office/word/2010/wordprocessingDrawing" xmlns:wp="http://schemas.openxmlformats.org/drawingml/2006/wordprocessingDrawing" xmlns:w10="urn:schemas-microsoft-com:office:word" xmlns:w="http://schemas.openxmlformats.org/wordprocessingml/2006/main" xmlns:w14="http://schemas.microsoft.com/office/word/2010/wordml" xmlns:w15="http://schemas.microsoft.com/office/word/2012/wordml" xmlns:w16se="http://schemas.microsoft.com/office/word/2015/wordml/symex" xmlns:wpg="http://schemas.microsoft.com/office/word/2010/wordprocessingGroup" xmlns:wpi="http://schemas.microsoft.com/office/word/2010/wordprocessingInk" xmlns:wne="http://schemas.microsoft.com/office/word/2006/wordml" xmlns:wps="http://schemas.microsoft.com/office/word/2010/wordprocessingShape" mc:Ignorable="w14 w15 w16se wp14">
   <w:body>
+    <w:p/>
     <w:p>
       <w:r>
         <w:rPr>
           <w:noProof/>
         </w:rPr>
         <w:drawing>
-          <wp:inline distT="0" distB="0" distL="0" distR="0" wp14:anchorId="20F0C568" wp14:editId="4B9CD900">
+          <wp:inline distT="0" distB="0" distL="0" distR="0" wp14:anchorId="3D8D9560" wp14:editId="782921EB">
             <wp:extent cx="5943600" cy="3341370"/>
             <wp:effectExtent l="0" t="0" r="0" b="0"/>
-            <wp:docPr id="4" name="Picture 4"/>
+            <wp:docPr id="8" name="Picture 8"/>
             <wp:cNvGraphicFramePr>
               <a:graphicFrameLocks xmlns:a="http://schemas.openxmlformats.org/drawingml/2006/main" noChangeAspect="1"/>
             </wp:cNvGraphicFramePr>
@@ -46,152 +47,15 @@
     </w:p>
     <w:p/>
     <w:p>
-      <w:pPr>
-        <w:pStyle w:val="Heading1"/>
-        <w:rPr>
-          <w:rFonts w:ascii="Helvetica" w:hAnsi="Helvetica" w:cs="Helvetica"/>
-          <w:color w:val="2E2F32"/>
-          <w:sz w:val="20"/>
-          <w:szCs w:val="20"/>
-        </w:rPr>
-      </w:pPr>
-      <w:r>
-        <w:rPr>
-          <w:rFonts w:ascii="Helvetica" w:hAnsi="Helvetica" w:cs="Helvetica"/>
-          <w:color w:val="2E2F32"/>
-          <w:sz w:val="20"/>
-          <w:szCs w:val="20"/>
-        </w:rPr>
-        <w:t>Minecraft Dungeons: Ultimate Edition, Nintendo Switch, 045496598105</w:t>
-      </w:r>
-    </w:p>
-    <w:p>
-      <w:pPr>
-        <w:pStyle w:val="Heading1"/>
-        <w:rPr>
-          <w:rFonts w:ascii="Helvetica" w:hAnsi="Helvetica" w:cs="Helvetica"/>
-          <w:color w:val="2E2F32"/>
-          <w:sz w:val="20"/>
-          <w:szCs w:val="20"/>
-        </w:rPr>
-      </w:pPr>
-      <w:r>
-        <w:rPr>
-          <w:rFonts w:ascii="Helvetica" w:hAnsi="Helvetica" w:cs="Helvetica"/>
-          <w:color w:val="2E2F32"/>
-          <w:sz w:val="20"/>
-          <w:szCs w:val="20"/>
-        </w:rPr>
-        <w:t>SONY 3001549 PS4 WIRELESS DUALSHOCK CONTROLLER - MAGMA RED</w:t>
-      </w:r>
-    </w:p>
-    <w:p>
-      <w:pPr>
-        <w:pStyle w:val="Heading1"/>
-        <w:rPr>
-          <w:rFonts w:ascii="Helvetica" w:hAnsi="Helvetica" w:cs="Helvetica"/>
-          <w:color w:val="2E2F32"/>
-          <w:sz w:val="20"/>
-          <w:szCs w:val="20"/>
-        </w:rPr>
-      </w:pPr>
-      <w:r>
-        <w:rPr>
-          <w:rFonts w:ascii="Helvetica" w:hAnsi="Helvetica" w:cs="Helvetica"/>
-          <w:color w:val="2E2F32"/>
-          <w:sz w:val="20"/>
-          <w:szCs w:val="20"/>
-        </w:rPr>
-        <w:t>PDP Afterglow Deluxe LED Wireless Power Nintendo Switch Pro Controller, Switch Lite/OLED Compatible</w:t>
-      </w:r>
-    </w:p>
-    <w:p>
-      <w:pPr>
-        <w:pStyle w:val="Heading1"/>
-        <w:rPr>
-          <w:rFonts w:ascii="Helvetica" w:hAnsi="Helvetica" w:cs="Helvetica"/>
-          <w:color w:val="2E2F32"/>
-          <w:sz w:val="20"/>
-          <w:szCs w:val="20"/>
-        </w:rPr>
-      </w:pPr>
-      <w:proofErr w:type="spellStart"/>
-      <w:r>
-        <w:rPr>
-          <w:rFonts w:ascii="Helvetica" w:hAnsi="Helvetica" w:cs="Helvetica"/>
-          <w:color w:val="2E2F32"/>
-          <w:sz w:val="20"/>
-          <w:szCs w:val="20"/>
-        </w:rPr>
-        <w:t>Thrustmaster</w:t>
-      </w:r>
-      <w:proofErr w:type="spellEnd"/>
-      <w:r>
-        <w:rPr>
-          <w:rFonts w:ascii="Helvetica" w:hAnsi="Helvetica" w:cs="Helvetica"/>
-          <w:color w:val="2E2F32"/>
-          <w:sz w:val="20"/>
-          <w:szCs w:val="20"/>
-        </w:rPr>
-        <w:t xml:space="preserve"> Ferrari 458 Spider Racing Wheel - (Xbox Series X|S, One)</w:t>
-      </w:r>
-    </w:p>
-    <w:p>
-      <w:pPr>
-        <w:pStyle w:val="Heading1"/>
-        <w:rPr>
-          <w:rFonts w:ascii="Helvetica" w:hAnsi="Helvetica" w:cs="Helvetica"/>
-          <w:color w:val="2E2F32"/>
-          <w:sz w:val="20"/>
-          <w:szCs w:val="20"/>
-        </w:rPr>
-      </w:pPr>
-      <w:r>
-        <w:rPr>
-          <w:rFonts w:ascii="Helvetica" w:hAnsi="Helvetica" w:cs="Helvetica"/>
-          <w:color w:val="2E2F32"/>
-          <w:sz w:val="20"/>
-          <w:szCs w:val="20"/>
-        </w:rPr>
-        <w:t>Nintendo Switch - Joy-Con (L/R) - Left Neon Red/ Right Neon Blue Controllers</w:t>
-      </w:r>
-      <w:bookmarkStart w:id="0" w:name="_GoBack"/>
-      <w:bookmarkEnd w:id="0"/>
-    </w:p>
-    <w:p>
-      <w:pPr>
-        <w:pStyle w:val="Heading1"/>
-        <w:rPr>
-          <w:rFonts w:ascii="Helvetica" w:hAnsi="Helvetica" w:cs="Helvetica"/>
-          <w:color w:val="2E2F32"/>
-        </w:rPr>
-      </w:pPr>
-    </w:p>
-    <w:p>
-      <w:pPr>
-        <w:spacing w:before="100" w:beforeAutospacing="1" w:after="100" w:afterAutospacing="1" w:line="240" w:lineRule="auto"/>
-        <w:outlineLvl w:val="0"/>
-        <w:rPr>
-          <w:rFonts w:ascii="Helvetica" w:eastAsia="Times New Roman" w:hAnsi="Helvetica" w:cs="Helvetica"/>
-          <w:b/>
-          <w:bCs/>
-          <w:color w:val="2E2F32"/>
-          <w:kern w:val="36"/>
-        </w:rPr>
-      </w:pPr>
-    </w:p>
-    <w:p/>
-    <w:p>
       <w:r>
         <w:rPr>
           <w:noProof/>
         </w:rPr>
-        <w:lastRenderedPageBreak/>
         <w:drawing>
-          <wp:inline distT="0" distB="0" distL="0" distR="0" wp14:anchorId="1AB35036" wp14:editId="58881D67">
+          <wp:inline distT="0" distB="0" distL="0" distR="0" wp14:anchorId="5A903C0F" wp14:editId="1B2BD42D">
             <wp:extent cx="5943600" cy="3341370"/>
             <wp:effectExtent l="0" t="0" r="0" b="0"/>
-            <wp:docPr id="3" name="Picture 3"/>
+            <wp:docPr id="9" name="Picture 9"/>
             <wp:cNvGraphicFramePr>
               <a:graphicFrameLocks xmlns:a="http://schemas.openxmlformats.org/drawingml/2006/main" noChangeAspect="1"/>
             </wp:cNvGraphicFramePr>
@@ -223,8 +87,9 @@
           </wp:inline>
         </w:drawing>
       </w:r>
-    </w:p>
-    <w:p/>
+      <w:bookmarkStart w:id="0" w:name="_GoBack"/>
+      <w:bookmarkEnd w:id="0"/>
+    </w:p>
     <w:p/>
     <w:p/>
     <w:p>
@@ -232,11 +97,12 @@
         <w:rPr>
           <w:noProof/>
         </w:rPr>
+        <w:lastRenderedPageBreak/>
         <w:drawing>
-          <wp:inline distT="0" distB="0" distL="0" distR="0" wp14:anchorId="1DD3A9DB" wp14:editId="5D047798">
+          <wp:inline distT="0" distB="0" distL="0" distR="0" wp14:anchorId="0AD73707" wp14:editId="35B69D0B">
             <wp:extent cx="5943600" cy="3341370"/>
             <wp:effectExtent l="0" t="0" r="0" b="0"/>
-            <wp:docPr id="1" name="Picture 1"/>
+            <wp:docPr id="6" name="Picture 6"/>
             <wp:cNvGraphicFramePr>
               <a:graphicFrameLocks xmlns:a="http://schemas.openxmlformats.org/drawingml/2006/main" noChangeAspect="1"/>
             </wp:cNvGraphicFramePr>
@@ -271,6 +137,363 @@
     </w:p>
     <w:p/>
     <w:p/>
+    <w:p>
+      <w:r>
+        <w:rPr>
+          <w:noProof/>
+        </w:rPr>
+        <w:drawing>
+          <wp:inline distT="0" distB="0" distL="0" distR="0" wp14:anchorId="3A87BF66" wp14:editId="48FDC369">
+            <wp:extent cx="5943600" cy="3341370"/>
+            <wp:effectExtent l="0" t="0" r="0" b="0"/>
+            <wp:docPr id="7" name="Picture 7"/>
+            <wp:cNvGraphicFramePr>
+              <a:graphicFrameLocks xmlns:a="http://schemas.openxmlformats.org/drawingml/2006/main" noChangeAspect="1"/>
+            </wp:cNvGraphicFramePr>
+            <a:graphic xmlns:a="http://schemas.openxmlformats.org/drawingml/2006/main">
+              <a:graphicData uri="http://schemas.openxmlformats.org/drawingml/2006/picture">
+                <pic:pic xmlns:pic="http://schemas.openxmlformats.org/drawingml/2006/picture">
+                  <pic:nvPicPr>
+                    <pic:cNvPr id="1" name=""/>
+                    <pic:cNvPicPr/>
+                  </pic:nvPicPr>
+                  <pic:blipFill>
+                    <a:blip r:embed="rId7"/>
+                    <a:stretch>
+                      <a:fillRect/>
+                    </a:stretch>
+                  </pic:blipFill>
+                  <pic:spPr>
+                    <a:xfrm>
+                      <a:off x="0" y="0"/>
+                      <a:ext cx="5943600" cy="3341370"/>
+                    </a:xfrm>
+                    <a:prstGeom prst="rect">
+                      <a:avLst/>
+                    </a:prstGeom>
+                  </pic:spPr>
+                </pic:pic>
+              </a:graphicData>
+            </a:graphic>
+          </wp:inline>
+        </w:drawing>
+      </w:r>
+    </w:p>
+    <w:p/>
+    <w:p/>
+    <w:p/>
+    <w:p>
+      <w:r>
+        <w:rPr>
+          <w:noProof/>
+        </w:rPr>
+        <w:lastRenderedPageBreak/>
+        <w:drawing>
+          <wp:inline distT="0" distB="0" distL="0" distR="0" wp14:anchorId="6C899606" wp14:editId="11E93F70">
+            <wp:extent cx="5943600" cy="3341370"/>
+            <wp:effectExtent l="0" t="0" r="0" b="0"/>
+            <wp:docPr id="5" name="Picture 5"/>
+            <wp:cNvGraphicFramePr>
+              <a:graphicFrameLocks xmlns:a="http://schemas.openxmlformats.org/drawingml/2006/main" noChangeAspect="1"/>
+            </wp:cNvGraphicFramePr>
+            <a:graphic xmlns:a="http://schemas.openxmlformats.org/drawingml/2006/main">
+              <a:graphicData uri="http://schemas.openxmlformats.org/drawingml/2006/picture">
+                <pic:pic xmlns:pic="http://schemas.openxmlformats.org/drawingml/2006/picture">
+                  <pic:nvPicPr>
+                    <pic:cNvPr id="1" name=""/>
+                    <pic:cNvPicPr/>
+                  </pic:nvPicPr>
+                  <pic:blipFill>
+                    <a:blip r:embed="rId8"/>
+                    <a:stretch>
+                      <a:fillRect/>
+                    </a:stretch>
+                  </pic:blipFill>
+                  <pic:spPr>
+                    <a:xfrm>
+                      <a:off x="0" y="0"/>
+                      <a:ext cx="5943600" cy="3341370"/>
+                    </a:xfrm>
+                    <a:prstGeom prst="rect">
+                      <a:avLst/>
+                    </a:prstGeom>
+                  </pic:spPr>
+                </pic:pic>
+              </a:graphicData>
+            </a:graphic>
+          </wp:inline>
+        </w:drawing>
+      </w:r>
+    </w:p>
+    <w:p/>
+    <w:p>
+      <w:r>
+        <w:rPr>
+          <w:noProof/>
+        </w:rPr>
+        <w:drawing>
+          <wp:inline distT="0" distB="0" distL="0" distR="0" wp14:anchorId="20F0C568" wp14:editId="4B9CD900">
+            <wp:extent cx="5943600" cy="3341370"/>
+            <wp:effectExtent l="0" t="0" r="0" b="0"/>
+            <wp:docPr id="4" name="Picture 4"/>
+            <wp:cNvGraphicFramePr>
+              <a:graphicFrameLocks xmlns:a="http://schemas.openxmlformats.org/drawingml/2006/main" noChangeAspect="1"/>
+            </wp:cNvGraphicFramePr>
+            <a:graphic xmlns:a="http://schemas.openxmlformats.org/drawingml/2006/main">
+              <a:graphicData uri="http://schemas.openxmlformats.org/drawingml/2006/picture">
+                <pic:pic xmlns:pic="http://schemas.openxmlformats.org/drawingml/2006/picture">
+                  <pic:nvPicPr>
+                    <pic:cNvPr id="1" name=""/>
+                    <pic:cNvPicPr/>
+                  </pic:nvPicPr>
+                  <pic:blipFill>
+                    <a:blip r:embed="rId9"/>
+                    <a:stretch>
+                      <a:fillRect/>
+                    </a:stretch>
+                  </pic:blipFill>
+                  <pic:spPr>
+                    <a:xfrm>
+                      <a:off x="0" y="0"/>
+                      <a:ext cx="5943600" cy="3341370"/>
+                    </a:xfrm>
+                    <a:prstGeom prst="rect">
+                      <a:avLst/>
+                    </a:prstGeom>
+                  </pic:spPr>
+                </pic:pic>
+              </a:graphicData>
+            </a:graphic>
+          </wp:inline>
+        </w:drawing>
+      </w:r>
+    </w:p>
+    <w:p/>
+    <w:p>
+      <w:pPr>
+        <w:pStyle w:val="Heading1"/>
+        <w:rPr>
+          <w:rFonts w:ascii="Helvetica" w:hAnsi="Helvetica" w:cs="Helvetica"/>
+          <w:color w:val="2E2F32"/>
+          <w:sz w:val="20"/>
+          <w:szCs w:val="20"/>
+        </w:rPr>
+      </w:pPr>
+      <w:r>
+        <w:rPr>
+          <w:rFonts w:ascii="Helvetica" w:hAnsi="Helvetica" w:cs="Helvetica"/>
+          <w:color w:val="2E2F32"/>
+          <w:sz w:val="20"/>
+          <w:szCs w:val="20"/>
+        </w:rPr>
+        <w:t>Minecraft Dungeons: Ultimate Edition, Nintendo Switch, 045496598105</w:t>
+      </w:r>
+    </w:p>
+    <w:p>
+      <w:pPr>
+        <w:pStyle w:val="Heading1"/>
+        <w:rPr>
+          <w:rFonts w:ascii="Helvetica" w:hAnsi="Helvetica" w:cs="Helvetica"/>
+          <w:color w:val="2E2F32"/>
+          <w:sz w:val="20"/>
+          <w:szCs w:val="20"/>
+        </w:rPr>
+      </w:pPr>
+      <w:r>
+        <w:rPr>
+          <w:rFonts w:ascii="Helvetica" w:hAnsi="Helvetica" w:cs="Helvetica"/>
+          <w:color w:val="2E2F32"/>
+          <w:sz w:val="20"/>
+          <w:szCs w:val="20"/>
+        </w:rPr>
+        <w:t>SONY 3001549 PS4 WIRELESS DUALSHOCK CONTROLLER - MAGMA RED</w:t>
+      </w:r>
+    </w:p>
+    <w:p>
+      <w:pPr>
+        <w:pStyle w:val="Heading1"/>
+        <w:rPr>
+          <w:rFonts w:ascii="Helvetica" w:hAnsi="Helvetica" w:cs="Helvetica"/>
+          <w:color w:val="2E2F32"/>
+          <w:sz w:val="20"/>
+          <w:szCs w:val="20"/>
+        </w:rPr>
+      </w:pPr>
+      <w:r>
+        <w:rPr>
+          <w:rFonts w:ascii="Helvetica" w:hAnsi="Helvetica" w:cs="Helvetica"/>
+          <w:color w:val="2E2F32"/>
+          <w:sz w:val="20"/>
+          <w:szCs w:val="20"/>
+        </w:rPr>
+        <w:lastRenderedPageBreak/>
+        <w:t>PDP Afterglow Deluxe LED Wireless Power Nintendo Switch Pro Controller, Switch Lite/OLED Compatible</w:t>
+      </w:r>
+    </w:p>
+    <w:p>
+      <w:pPr>
+        <w:pStyle w:val="Heading1"/>
+        <w:rPr>
+          <w:rFonts w:ascii="Helvetica" w:hAnsi="Helvetica" w:cs="Helvetica"/>
+          <w:color w:val="2E2F32"/>
+          <w:sz w:val="20"/>
+          <w:szCs w:val="20"/>
+        </w:rPr>
+      </w:pPr>
+      <w:proofErr w:type="spellStart"/>
+      <w:r>
+        <w:rPr>
+          <w:rFonts w:ascii="Helvetica" w:hAnsi="Helvetica" w:cs="Helvetica"/>
+          <w:color w:val="2E2F32"/>
+          <w:sz w:val="20"/>
+          <w:szCs w:val="20"/>
+        </w:rPr>
+        <w:t>Thrustmaster</w:t>
+      </w:r>
+      <w:proofErr w:type="spellEnd"/>
+      <w:r>
+        <w:rPr>
+          <w:rFonts w:ascii="Helvetica" w:hAnsi="Helvetica" w:cs="Helvetica"/>
+          <w:color w:val="2E2F32"/>
+          <w:sz w:val="20"/>
+          <w:szCs w:val="20"/>
+        </w:rPr>
+        <w:t xml:space="preserve"> Ferrari 458 Spider Racing Wheel - (Xbox Series X|S, One)</w:t>
+      </w:r>
+    </w:p>
+    <w:p>
+      <w:pPr>
+        <w:pStyle w:val="Heading1"/>
+        <w:rPr>
+          <w:rFonts w:ascii="Helvetica" w:hAnsi="Helvetica" w:cs="Helvetica"/>
+          <w:color w:val="2E2F32"/>
+          <w:sz w:val="20"/>
+          <w:szCs w:val="20"/>
+        </w:rPr>
+      </w:pPr>
+      <w:r>
+        <w:rPr>
+          <w:rFonts w:ascii="Helvetica" w:hAnsi="Helvetica" w:cs="Helvetica"/>
+          <w:color w:val="2E2F32"/>
+          <w:sz w:val="20"/>
+          <w:szCs w:val="20"/>
+        </w:rPr>
+        <w:t>Nintendo Switch - Joy-Con (L/R) - Left Neon Red/ Right Neon Blue Controllers</w:t>
+      </w:r>
+    </w:p>
+    <w:p>
+      <w:pPr>
+        <w:pStyle w:val="Heading1"/>
+        <w:rPr>
+          <w:rFonts w:ascii="Helvetica" w:hAnsi="Helvetica" w:cs="Helvetica"/>
+          <w:color w:val="2E2F32"/>
+        </w:rPr>
+      </w:pPr>
+    </w:p>
+    <w:p>
+      <w:pPr>
+        <w:spacing w:before="100" w:beforeAutospacing="1" w:after="100" w:afterAutospacing="1" w:line="240" w:lineRule="auto"/>
+        <w:outlineLvl w:val="0"/>
+        <w:rPr>
+          <w:rFonts w:ascii="Helvetica" w:eastAsia="Times New Roman" w:hAnsi="Helvetica" w:cs="Helvetica"/>
+          <w:b/>
+          <w:bCs/>
+          <w:color w:val="2E2F32"/>
+          <w:kern w:val="36"/>
+        </w:rPr>
+      </w:pPr>
+    </w:p>
+    <w:p/>
+    <w:p>
+      <w:r>
+        <w:rPr>
+          <w:noProof/>
+        </w:rPr>
+        <w:drawing>
+          <wp:inline distT="0" distB="0" distL="0" distR="0" wp14:anchorId="1AB35036" wp14:editId="58881D67">
+            <wp:extent cx="5943600" cy="3341370"/>
+            <wp:effectExtent l="0" t="0" r="0" b="0"/>
+            <wp:docPr id="3" name="Picture 3"/>
+            <wp:cNvGraphicFramePr>
+              <a:graphicFrameLocks xmlns:a="http://schemas.openxmlformats.org/drawingml/2006/main" noChangeAspect="1"/>
+            </wp:cNvGraphicFramePr>
+            <a:graphic xmlns:a="http://schemas.openxmlformats.org/drawingml/2006/main">
+              <a:graphicData uri="http://schemas.openxmlformats.org/drawingml/2006/picture">
+                <pic:pic xmlns:pic="http://schemas.openxmlformats.org/drawingml/2006/picture">
+                  <pic:nvPicPr>
+                    <pic:cNvPr id="1" name=""/>
+                    <pic:cNvPicPr/>
+                  </pic:nvPicPr>
+                  <pic:blipFill>
+                    <a:blip r:embed="rId10"/>
+                    <a:stretch>
+                      <a:fillRect/>
+                    </a:stretch>
+                  </pic:blipFill>
+                  <pic:spPr>
+                    <a:xfrm>
+                      <a:off x="0" y="0"/>
+                      <a:ext cx="5943600" cy="3341370"/>
+                    </a:xfrm>
+                    <a:prstGeom prst="rect">
+                      <a:avLst/>
+                    </a:prstGeom>
+                  </pic:spPr>
+                </pic:pic>
+              </a:graphicData>
+            </a:graphic>
+          </wp:inline>
+        </w:drawing>
+      </w:r>
+    </w:p>
+    <w:p/>
+    <w:p/>
+    <w:p/>
+    <w:p>
+      <w:r>
+        <w:rPr>
+          <w:noProof/>
+        </w:rPr>
+        <w:lastRenderedPageBreak/>
+        <w:drawing>
+          <wp:inline distT="0" distB="0" distL="0" distR="0" wp14:anchorId="1DD3A9DB" wp14:editId="5D047798">
+            <wp:extent cx="5943600" cy="3341370"/>
+            <wp:effectExtent l="0" t="0" r="0" b="0"/>
+            <wp:docPr id="1" name="Picture 1"/>
+            <wp:cNvGraphicFramePr>
+              <a:graphicFrameLocks xmlns:a="http://schemas.openxmlformats.org/drawingml/2006/main" noChangeAspect="1"/>
+            </wp:cNvGraphicFramePr>
+            <a:graphic xmlns:a="http://schemas.openxmlformats.org/drawingml/2006/main">
+              <a:graphicData uri="http://schemas.openxmlformats.org/drawingml/2006/picture">
+                <pic:pic xmlns:pic="http://schemas.openxmlformats.org/drawingml/2006/picture">
+                  <pic:nvPicPr>
+                    <pic:cNvPr id="1" name=""/>
+                    <pic:cNvPicPr/>
+                  </pic:nvPicPr>
+                  <pic:blipFill>
+                    <a:blip r:embed="rId11"/>
+                    <a:stretch>
+                      <a:fillRect/>
+                    </a:stretch>
+                  </pic:blipFill>
+                  <pic:spPr>
+                    <a:xfrm>
+                      <a:off x="0" y="0"/>
+                      <a:ext cx="5943600" cy="3341370"/>
+                    </a:xfrm>
+                    <a:prstGeom prst="rect">
+                      <a:avLst/>
+                    </a:prstGeom>
+                  </pic:spPr>
+                </pic:pic>
+              </a:graphicData>
+            </a:graphic>
+          </wp:inline>
+        </w:drawing>
+      </w:r>
+    </w:p>
+    <w:p/>
+    <w:p/>
     <w:p/>
     <w:p>
       <w:r>
@@ -293,7 +516,7 @@
                     <pic:cNvPicPr/>
                   </pic:nvPicPr>
                   <pic:blipFill>
-                    <a:blip r:embed="rId7"/>
+                    <a:blip r:embed="rId12"/>
                     <a:stretch>
                       <a:fillRect/>
                     </a:stretch>

</xml_diff>